<commit_message>
Del 1 al 5
</commit_message>
<xml_diff>
--- a/Laboratorio 1.docx
+++ b/Laboratorio 1.docx
@@ -5361,21 +5361,26 @@
         <w:rPr>
           <w:rFonts w:ascii="Times New Roman" w:hAnsi="Times New Roman" w:cs="Times New Roman"/>
         </w:rPr>
-        <w:t>Como anteriormente, en el inciso 3, se muestran todas las tablas de frecuencia de las variables categóricas, ahora se mostrarán otras</w:t>
-      </w:r>
-      <w:r>
-        <w:rPr>
-          <w:rFonts w:ascii="Times New Roman" w:hAnsi="Times New Roman" w:cs="Times New Roman"/>
-        </w:rPr>
-        <w:t xml:space="preserve"> técnicas o gráficas de las variables más interesantes a nuestro parecer, con la debida explicación sobre por qué nos parecen interesantes.</w:t>
-      </w:r>
-    </w:p>
-    <w:p>
-      <w:pPr>
-        <w:rPr>
-          <w:rFonts w:ascii="Times New Roman" w:hAnsi="Times New Roman" w:cs="Times New Roman"/>
-        </w:rPr>
-      </w:pPr>
+        <w:t xml:space="preserve">Como anteriormente, en el inciso 3, se muestran todas las tablas de frecuencia de las variables categóricas, ahora se </w:t>
+      </w:r>
+      <w:r>
+        <w:rPr>
+          <w:rFonts w:ascii="Times New Roman" w:hAnsi="Times New Roman" w:cs="Times New Roman"/>
+        </w:rPr>
+        <w:t xml:space="preserve">buscará si hay relación entre algunos pares de variables que nos parezcan interesantes. Se comprobará la correlación con el algoritmo de </w:t>
+      </w:r>
+      <w:r>
+        <w:rPr>
+          <w:rFonts w:ascii="Times New Roman" w:hAnsi="Times New Roman" w:cs="Times New Roman"/>
+        </w:rPr>
+        <w:t>Cramer</w:t>
+      </w:r>
+      <w:r>
+        <w:rPr>
+          <w:rFonts w:ascii="Times New Roman" w:hAnsi="Times New Roman" w:cs="Times New Roman"/>
+        </w:rPr>
+        <w:t>-v</w:t>
+      </w:r>
     </w:p>
     <w:p>
       <w:pPr>
@@ -5384,13 +5389,292 @@
           <w:lang w:val="en-US"/>
         </w:rPr>
       </w:pPr>
-    </w:p>
-    <w:p>
-      <w:pPr>
-        <w:rPr>
-          <w:rFonts w:ascii="Times New Roman" w:hAnsi="Times New Roman" w:cs="Times New Roman"/>
-        </w:rPr>
-      </w:pPr>
+      <w:r>
+        <w:rPr>
+          <w:noProof/>
+        </w:rPr>
+        <w:drawing>
+          <wp:inline distT="0" distB="0" distL="0" distR="0" wp14:anchorId="4922AC88" wp14:editId="5275B3CF">
+            <wp:extent cx="5153025" cy="3209925"/>
+            <wp:effectExtent l="19050" t="19050" r="28575" b="28575"/>
+            <wp:docPr id="61" name="Picture 61"/>
+            <wp:cNvGraphicFramePr>
+              <a:graphicFrameLocks xmlns:a="http://schemas.openxmlformats.org/drawingml/2006/main" noChangeAspect="1"/>
+            </wp:cNvGraphicFramePr>
+            <a:graphic xmlns:a="http://schemas.openxmlformats.org/drawingml/2006/main">
+              <a:graphicData uri="http://schemas.openxmlformats.org/drawingml/2006/picture">
+                <pic:pic xmlns:pic="http://schemas.openxmlformats.org/drawingml/2006/picture">
+                  <pic:nvPicPr>
+                    <pic:cNvPr id="1" name=""/>
+                    <pic:cNvPicPr/>
+                  </pic:nvPicPr>
+                  <pic:blipFill>
+                    <a:blip r:embed="rId52"/>
+                    <a:stretch>
+                      <a:fillRect/>
+                    </a:stretch>
+                  </pic:blipFill>
+                  <pic:spPr>
+                    <a:xfrm>
+                      <a:off x="0" y="0"/>
+                      <a:ext cx="5153025" cy="3209925"/>
+                    </a:xfrm>
+                    <a:prstGeom prst="rect">
+                      <a:avLst/>
+                    </a:prstGeom>
+                    <a:ln>
+                      <a:solidFill>
+                        <a:schemeClr val="tx1"/>
+                      </a:solidFill>
+                    </a:ln>
+                  </pic:spPr>
+                </pic:pic>
+              </a:graphicData>
+            </a:graphic>
+          </wp:inline>
+        </w:drawing>
+      </w:r>
+    </w:p>
+    <w:p>
+      <w:pPr>
+        <w:rPr>
+          <w:rFonts w:ascii="Times New Roman" w:hAnsi="Times New Roman" w:cs="Times New Roman"/>
+        </w:rPr>
+      </w:pPr>
+      <w:r>
+        <w:rPr>
+          <w:rFonts w:ascii="Times New Roman" w:hAnsi="Times New Roman" w:cs="Times New Roman"/>
+        </w:rPr>
+        <w:t>Se encontró una correlación moderada en la condición de las cocinas y la condición de los sótanos, ya que podemos observar que la mayoría de los sótanos excelentes (Ex) también son cocinas excelentes. El valor de Cramer-V es de 0.4214.</w:t>
+      </w:r>
+    </w:p>
+    <w:p>
+      <w:pPr>
+        <w:rPr>
+          <w:rFonts w:ascii="Times New Roman" w:hAnsi="Times New Roman" w:cs="Times New Roman"/>
+        </w:rPr>
+      </w:pPr>
+    </w:p>
+    <w:p>
+      <w:pPr>
+        <w:rPr>
+          <w:rFonts w:ascii="Times New Roman" w:hAnsi="Times New Roman" w:cs="Times New Roman"/>
+        </w:rPr>
+      </w:pPr>
+      <w:r>
+        <w:rPr>
+          <w:noProof/>
+        </w:rPr>
+        <w:lastRenderedPageBreak/>
+        <w:drawing>
+          <wp:anchor distT="0" distB="0" distL="114300" distR="114300" simplePos="0" relativeHeight="251658240" behindDoc="0" locked="0" layoutInCell="1" allowOverlap="1" wp14:anchorId="1532CAC0" wp14:editId="34A23052">
+            <wp:simplePos x="0" y="0"/>
+            <wp:positionH relativeFrom="margin">
+              <wp:posOffset>-994410</wp:posOffset>
+            </wp:positionH>
+            <wp:positionV relativeFrom="paragraph">
+              <wp:posOffset>0</wp:posOffset>
+            </wp:positionV>
+            <wp:extent cx="7562850" cy="4865370"/>
+            <wp:effectExtent l="0" t="0" r="0" b="0"/>
+            <wp:wrapTopAndBottom/>
+            <wp:docPr id="63" name="Picture 63"/>
+            <wp:cNvGraphicFramePr>
+              <a:graphicFrameLocks xmlns:a="http://schemas.openxmlformats.org/drawingml/2006/main" noChangeAspect="1"/>
+            </wp:cNvGraphicFramePr>
+            <a:graphic xmlns:a="http://schemas.openxmlformats.org/drawingml/2006/main">
+              <a:graphicData uri="http://schemas.openxmlformats.org/drawingml/2006/picture">
+                <pic:pic xmlns:pic="http://schemas.openxmlformats.org/drawingml/2006/picture">
+                  <pic:nvPicPr>
+                    <pic:cNvPr id="1" name=""/>
+                    <pic:cNvPicPr/>
+                  </pic:nvPicPr>
+                  <pic:blipFill>
+                    <a:blip r:embed="rId53">
+                      <a:extLst>
+                        <a:ext uri="{28A0092B-C50C-407E-A947-70E740481C1C}">
+                          <a14:useLocalDpi xmlns:a14="http://schemas.microsoft.com/office/drawing/2010/main" val="0"/>
+                        </a:ext>
+                      </a:extLst>
+                    </a:blip>
+                    <a:stretch>
+                      <a:fillRect/>
+                    </a:stretch>
+                  </pic:blipFill>
+                  <pic:spPr>
+                    <a:xfrm>
+                      <a:off x="0" y="0"/>
+                      <a:ext cx="7562850" cy="4865370"/>
+                    </a:xfrm>
+                    <a:prstGeom prst="rect">
+                      <a:avLst/>
+                    </a:prstGeom>
+                  </pic:spPr>
+                </pic:pic>
+              </a:graphicData>
+            </a:graphic>
+            <wp14:sizeRelH relativeFrom="margin">
+              <wp14:pctWidth>0</wp14:pctWidth>
+            </wp14:sizeRelH>
+            <wp14:sizeRelV relativeFrom="margin">
+              <wp14:pctHeight>0</wp14:pctHeight>
+            </wp14:sizeRelV>
+          </wp:anchor>
+        </w:drawing>
+      </w:r>
+    </w:p>
+    <w:p>
+      <w:pPr>
+        <w:rPr>
+          <w:rFonts w:ascii="Times New Roman" w:hAnsi="Times New Roman" w:cs="Times New Roman"/>
+          <w:noProof/>
+        </w:rPr>
+      </w:pPr>
+      <w:r>
+        <w:rPr>
+          <w:rFonts w:ascii="Times New Roman" w:hAnsi="Times New Roman" w:cs="Times New Roman"/>
+          <w:noProof/>
+        </w:rPr>
+        <w:t xml:space="preserve"> </w:t>
+      </w:r>
+      <w:r>
+        <w:rPr>
+          <w:rFonts w:ascii="Times New Roman" w:hAnsi="Times New Roman" w:cs="Times New Roman"/>
+          <w:noProof/>
+        </w:rPr>
+        <w:t>También se encontró una correlación moderada entre el finalizado del interior del garaje y el tipo del garaje ya que la mayoría de garajes sin finalizar (Unf) son garajes separados de la casa (Detch) y la mayoría de los que están junto a la casa o son parte de la casa (Attchd) estan Finalizados (Fin). Se obtuvo un valor Cramer-V de 0.4564.</w:t>
+      </w:r>
+    </w:p>
+    <w:p>
+      <w:pPr>
+        <w:rPr>
+          <w:rFonts w:ascii="Times New Roman" w:hAnsi="Times New Roman" w:cs="Times New Roman"/>
+          <w:b/>
+          <w:bCs/>
+          <w:noProof/>
+          <w:u w:val="single"/>
+        </w:rPr>
+      </w:pPr>
+    </w:p>
+    <w:p>
+      <w:pPr>
+        <w:rPr>
+          <w:rFonts w:ascii="Times New Roman" w:hAnsi="Times New Roman" w:cs="Times New Roman"/>
+          <w:b/>
+          <w:bCs/>
+          <w:noProof/>
+          <w:u w:val="single"/>
+        </w:rPr>
+      </w:pPr>
+    </w:p>
+    <w:p>
+      <w:pPr>
+        <w:rPr>
+          <w:rFonts w:ascii="Times New Roman" w:hAnsi="Times New Roman" w:cs="Times New Roman"/>
+          <w:b/>
+          <w:bCs/>
+          <w:noProof/>
+          <w:u w:val="single"/>
+        </w:rPr>
+      </w:pPr>
+    </w:p>
+    <w:p>
+      <w:pPr>
+        <w:rPr>
+          <w:rFonts w:ascii="Times New Roman" w:hAnsi="Times New Roman" w:cs="Times New Roman"/>
+          <w:b/>
+          <w:bCs/>
+          <w:noProof/>
+          <w:u w:val="single"/>
+        </w:rPr>
+      </w:pPr>
+    </w:p>
+    <w:p>
+      <w:pPr>
+        <w:rPr>
+          <w:rFonts w:ascii="Times New Roman" w:hAnsi="Times New Roman" w:cs="Times New Roman"/>
+          <w:b/>
+          <w:bCs/>
+          <w:noProof/>
+          <w:u w:val="single"/>
+        </w:rPr>
+      </w:pPr>
+    </w:p>
+    <w:p>
+      <w:pPr>
+        <w:rPr>
+          <w:rFonts w:ascii="Times New Roman" w:hAnsi="Times New Roman" w:cs="Times New Roman"/>
+          <w:b/>
+          <w:bCs/>
+          <w:noProof/>
+          <w:u w:val="single"/>
+        </w:rPr>
+      </w:pPr>
+    </w:p>
+    <w:p>
+      <w:pPr>
+        <w:rPr>
+          <w:rFonts w:ascii="Times New Roman" w:hAnsi="Times New Roman" w:cs="Times New Roman"/>
+          <w:b/>
+          <w:bCs/>
+          <w:noProof/>
+          <w:u w:val="single"/>
+        </w:rPr>
+      </w:pPr>
+    </w:p>
+    <w:p>
+      <w:pPr>
+        <w:rPr>
+          <w:rFonts w:ascii="Times New Roman" w:hAnsi="Times New Roman" w:cs="Times New Roman"/>
+          <w:b/>
+          <w:bCs/>
+          <w:noProof/>
+          <w:u w:val="single"/>
+        </w:rPr>
+      </w:pPr>
+    </w:p>
+    <w:p>
+      <w:pPr>
+        <w:rPr>
+          <w:rFonts w:ascii="Times New Roman" w:hAnsi="Times New Roman" w:cs="Times New Roman"/>
+          <w:b/>
+          <w:bCs/>
+          <w:u w:val="single"/>
+        </w:rPr>
+      </w:pPr>
+      <w:r>
+        <w:rPr>
+          <w:rFonts w:ascii="Times New Roman" w:hAnsi="Times New Roman" w:cs="Times New Roman"/>
+          <w:b/>
+          <w:bCs/>
+          <w:u w:val="single"/>
+        </w:rPr>
+        <w:lastRenderedPageBreak/>
+        <w:t>6. Estudie si es conveniente hacer un Análisis de Componentes Principales. Recuerde que puede usar el índice KMO y el test de esfericidad de Bartlett. Haga un análisis de componentes</w:t>
+      </w:r>
+      <w:r>
+        <w:rPr>
+          <w:rFonts w:ascii="Times New Roman" w:hAnsi="Times New Roman" w:cs="Times New Roman"/>
+          <w:b/>
+          <w:bCs/>
+          <w:u w:val="single"/>
+        </w:rPr>
+        <w:t xml:space="preserve"> principales con las variables numéricas, discuta los resultados e interprete los componentes.</w:t>
+      </w:r>
+    </w:p>
+    <w:p>
+      <w:pPr>
+        <w:rPr>
+          <w:rFonts w:ascii="Times New Roman" w:hAnsi="Times New Roman" w:cs="Times New Roman"/>
+          <w:lang w:val="en-US"/>
+        </w:rPr>
+      </w:pPr>
+      <w:r>
+        <w:rPr>
+          <w:rFonts w:ascii="Times New Roman" w:hAnsi="Times New Roman" w:cs="Times New Roman"/>
+        </w:rPr>
+        <w:t>Para comenzar, nos podemos dar una idea de que si es conveniente ya que la determinante de la matriz de correlación era casi 0. Sin embargo se usó el índice de KMO.</w:t>
+      </w:r>
     </w:p>
     <w:sectPr>
       <w:pgSz w:w="12240" w:h="15840"/>

</xml_diff>

<commit_message>
se arreglo el PCA
</commit_message>
<xml_diff>
--- a/Laboratorio 1.docx
+++ b/Laboratorio 1.docx
@@ -4559,129 +4559,20 @@
       <w:pPr>
         <w:rPr>
           <w:rFonts w:ascii="Times New Roman" w:hAnsi="Times New Roman" w:cs="Times New Roman"/>
-        </w:rPr>
-      </w:pPr>
-      <w:r>
-        <w:rPr>
-          <w:rFonts w:ascii="Times New Roman" w:hAnsi="Times New Roman" w:cs="Times New Roman"/>
-        </w:rPr>
-        <w:t xml:space="preserve">Ambos </w:t>
-      </w:r>
-      <w:proofErr w:type="spellStart"/>
-      <w:r>
-        <w:rPr>
-          <w:rFonts w:ascii="Times New Roman" w:hAnsi="Times New Roman" w:cs="Times New Roman"/>
-        </w:rPr>
-        <w:t>Size</w:t>
-      </w:r>
-      <w:proofErr w:type="spellEnd"/>
-      <w:r>
-        <w:rPr>
-          <w:rFonts w:ascii="Times New Roman" w:hAnsi="Times New Roman" w:cs="Times New Roman"/>
-        </w:rPr>
-        <w:t xml:space="preserve"> </w:t>
-      </w:r>
-      <w:proofErr w:type="spellStart"/>
-      <w:r>
-        <w:rPr>
-          <w:rFonts w:ascii="Times New Roman" w:hAnsi="Times New Roman" w:cs="Times New Roman"/>
-        </w:rPr>
-        <w:t>Of</w:t>
-      </w:r>
-      <w:proofErr w:type="spellEnd"/>
-      <w:r>
-        <w:rPr>
-          <w:rFonts w:ascii="Times New Roman" w:hAnsi="Times New Roman" w:cs="Times New Roman"/>
-        </w:rPr>
-        <w:t xml:space="preserve"> </w:t>
-      </w:r>
-      <w:proofErr w:type="spellStart"/>
-      <w:r>
-        <w:rPr>
-          <w:rFonts w:ascii="Times New Roman" w:hAnsi="Times New Roman" w:cs="Times New Roman"/>
-        </w:rPr>
-        <w:t>Garage</w:t>
-      </w:r>
-      <w:proofErr w:type="spellEnd"/>
-      <w:r>
-        <w:rPr>
-          <w:rFonts w:ascii="Times New Roman" w:hAnsi="Times New Roman" w:cs="Times New Roman"/>
-        </w:rPr>
-        <w:t xml:space="preserve"> in Car </w:t>
-      </w:r>
-      <w:proofErr w:type="spellStart"/>
-      <w:r>
-        <w:rPr>
-          <w:rFonts w:ascii="Times New Roman" w:hAnsi="Times New Roman" w:cs="Times New Roman"/>
-        </w:rPr>
-        <w:t>Capacity</w:t>
-      </w:r>
-      <w:proofErr w:type="spellEnd"/>
-      <w:r>
-        <w:rPr>
-          <w:rFonts w:ascii="Times New Roman" w:hAnsi="Times New Roman" w:cs="Times New Roman"/>
-        </w:rPr>
-        <w:t xml:space="preserve"> y </w:t>
-      </w:r>
-      <w:proofErr w:type="spellStart"/>
-      <w:r>
-        <w:rPr>
-          <w:rFonts w:ascii="Times New Roman" w:hAnsi="Times New Roman" w:cs="Times New Roman"/>
-        </w:rPr>
-        <w:t>Size</w:t>
-      </w:r>
-      <w:proofErr w:type="spellEnd"/>
-      <w:r>
-        <w:rPr>
-          <w:rFonts w:ascii="Times New Roman" w:hAnsi="Times New Roman" w:cs="Times New Roman"/>
-        </w:rPr>
-        <w:t xml:space="preserve"> </w:t>
-      </w:r>
-      <w:proofErr w:type="spellStart"/>
-      <w:r>
-        <w:rPr>
-          <w:rFonts w:ascii="Times New Roman" w:hAnsi="Times New Roman" w:cs="Times New Roman"/>
-        </w:rPr>
-        <w:t>Of</w:t>
-      </w:r>
-      <w:proofErr w:type="spellEnd"/>
-      <w:r>
-        <w:rPr>
-          <w:rFonts w:ascii="Times New Roman" w:hAnsi="Times New Roman" w:cs="Times New Roman"/>
-        </w:rPr>
-        <w:t xml:space="preserve"> </w:t>
-      </w:r>
-      <w:proofErr w:type="spellStart"/>
-      <w:r>
-        <w:rPr>
-          <w:rFonts w:ascii="Times New Roman" w:hAnsi="Times New Roman" w:cs="Times New Roman"/>
-        </w:rPr>
-        <w:t>Garage</w:t>
-      </w:r>
-      <w:proofErr w:type="spellEnd"/>
-      <w:r>
-        <w:rPr>
-          <w:rFonts w:ascii="Times New Roman" w:hAnsi="Times New Roman" w:cs="Times New Roman"/>
-        </w:rPr>
-        <w:t xml:space="preserve"> in Square </w:t>
-      </w:r>
-      <w:proofErr w:type="spellStart"/>
-      <w:r>
-        <w:rPr>
-          <w:rFonts w:ascii="Times New Roman" w:hAnsi="Times New Roman" w:cs="Times New Roman"/>
-        </w:rPr>
-        <w:t>Feet</w:t>
-      </w:r>
-      <w:proofErr w:type="spellEnd"/>
-      <w:r>
-        <w:rPr>
-          <w:rFonts w:ascii="Times New Roman" w:hAnsi="Times New Roman" w:cs="Times New Roman"/>
-        </w:rPr>
-        <w:t xml:space="preserve"> siguen una distr</w:t>
-      </w:r>
-      <w:r>
-        <w:rPr>
-          <w:rFonts w:ascii="Times New Roman" w:hAnsi="Times New Roman" w:cs="Times New Roman"/>
+          <w:lang w:val="en-US"/>
+        </w:rPr>
+      </w:pPr>
+      <w:r>
+        <w:rPr>
+          <w:rFonts w:ascii="Times New Roman" w:hAnsi="Times New Roman" w:cs="Times New Roman"/>
+          <w:lang w:val="en-US"/>
+        </w:rPr>
+        <w:t>Ambos Size Of Garage in Car Capacity y Size Of Garage in Square Feet siguen una distr</w:t>
+      </w:r>
+      <w:r>
+        <w:rPr>
+          <w:rFonts w:ascii="Times New Roman" w:hAnsi="Times New Roman" w:cs="Times New Roman"/>
+          <w:lang w:val="en-US"/>
         </w:rPr>
         <w:t xml:space="preserve">ibución normal. </w:t>
       </w:r>
@@ -4690,6 +4581,7 @@
       <w:pPr>
         <w:rPr>
           <w:rFonts w:ascii="Times New Roman" w:hAnsi="Times New Roman" w:cs="Times New Roman"/>
+          <w:lang w:val="en-US"/>
         </w:rPr>
       </w:pPr>
     </w:p>
@@ -5195,29 +5087,42 @@
           <w:rFonts w:ascii="Times New Roman" w:hAnsi="Times New Roman" w:cs="Times New Roman"/>
           <w:noProof/>
         </w:rPr>
-        <w:t>6.907071e-40</w:t>
-      </w:r>
-      <w:r>
-        <w:rPr>
-          <w:rFonts w:ascii="Times New Roman" w:hAnsi="Times New Roman" w:cs="Times New Roman"/>
-          <w:noProof/>
-        </w:rPr>
-        <w:t>, que es 0. Esto indica que hay multicolinealidad entre las varibles. Esto indica que más adelante será útil hacer un PCA, ya que para que un PCA sea efectivo, hay que tener correlacion de variables.</w:t>
-      </w:r>
-    </w:p>
-    <w:p>
-      <w:pPr>
-        <w:rPr>
-          <w:rFonts w:ascii="Times New Roman" w:hAnsi="Times New Roman" w:cs="Times New Roman"/>
-          <w:noProof/>
-        </w:rPr>
-      </w:pPr>
-      <w:r>
-        <w:rPr>
-          <w:rFonts w:ascii="Times New Roman" w:hAnsi="Times New Roman" w:cs="Times New Roman"/>
-          <w:noProof/>
-        </w:rPr>
-        <w:t>La matriz de correlacion cruda está en el RMarkDown, pero también se hizo un mapa de calor de correlación para verlo de una manera más facil.</w:t>
+        <w:t>1.1316e-07</w:t>
+      </w:r>
+      <w:r>
+        <w:rPr>
+          <w:rFonts w:ascii="Times New Roman" w:hAnsi="Times New Roman" w:cs="Times New Roman"/>
+          <w:noProof/>
+        </w:rPr>
+        <w:t xml:space="preserve">, que es </w:t>
+      </w:r>
+      <w:r>
+        <w:rPr>
+          <w:rFonts w:ascii="Times New Roman" w:hAnsi="Times New Roman" w:cs="Times New Roman"/>
+          <w:noProof/>
+        </w:rPr>
+        <w:t xml:space="preserve">básicamente </w:t>
+      </w:r>
+      <w:r>
+        <w:rPr>
+          <w:rFonts w:ascii="Times New Roman" w:hAnsi="Times New Roman" w:cs="Times New Roman"/>
+          <w:noProof/>
+        </w:rPr>
+        <w:t>0. Esto indica que hay multicolinealidad entre las varibles</w:t>
+      </w:r>
+      <w:r>
+        <w:rPr>
+          <w:rFonts w:ascii="Times New Roman" w:hAnsi="Times New Roman" w:cs="Times New Roman"/>
+          <w:noProof/>
+        </w:rPr>
+        <w:t xml:space="preserve"> y</w:t>
+      </w:r>
+      <w:r>
+        <w:rPr>
+          <w:rFonts w:ascii="Times New Roman" w:hAnsi="Times New Roman" w:cs="Times New Roman"/>
+          <w:noProof/>
+        </w:rPr>
+        <w:t xml:space="preserve"> que más adelante será útil hacer un PCA, ya que para que un PCA sea efectivo, hay que tener correlacion de variables.</w:t>
       </w:r>
     </w:p>
     <w:p>
@@ -5232,10 +5137,18 @@
           <w:noProof/>
         </w:rPr>
         <w:drawing>
-          <wp:inline distT="0" distB="0" distL="0" distR="0" wp14:anchorId="23B2315D" wp14:editId="18420E42">
-            <wp:extent cx="5612130" cy="4820920"/>
-            <wp:effectExtent l="0" t="0" r="7620" b="0"/>
-            <wp:docPr id="58" name="Picture 58"/>
+          <wp:anchor distT="0" distB="0" distL="114300" distR="114300" simplePos="0" relativeHeight="251659264" behindDoc="0" locked="0" layoutInCell="1" allowOverlap="1" wp14:anchorId="3D5E7190" wp14:editId="064909FF">
+            <wp:simplePos x="0" y="0"/>
+            <wp:positionH relativeFrom="column">
+              <wp:posOffset>-185420</wp:posOffset>
+            </wp:positionH>
+            <wp:positionV relativeFrom="paragraph">
+              <wp:posOffset>495300</wp:posOffset>
+            </wp:positionV>
+            <wp:extent cx="6020435" cy="5381625"/>
+            <wp:effectExtent l="0" t="0" r="0" b="9525"/>
+            <wp:wrapTopAndBottom/>
+            <wp:docPr id="27" name="Picture 27"/>
             <wp:cNvGraphicFramePr>
               <a:graphicFrameLocks xmlns:a="http://schemas.openxmlformats.org/drawingml/2006/main" noChangeAspect="1"/>
             </wp:cNvGraphicFramePr>
@@ -5247,7 +5160,13 @@
                     <pic:cNvPicPr/>
                   </pic:nvPicPr>
                   <pic:blipFill>
-                    <a:blip r:embed="rId51"/>
+                    <a:blip r:embed="rId51">
+                      <a:extLst>
+                        <a:ext uri="{28A0092B-C50C-407E-A947-70E740481C1C}">
+                          <a14:useLocalDpi xmlns:a14="http://schemas.microsoft.com/office/drawing/2010/main" val="0"/>
+                        </a:ext>
+                      </a:extLst>
+                    </a:blip>
                     <a:stretch>
                       <a:fillRect/>
                     </a:stretch>
@@ -5255,7 +5174,7 @@
                   <pic:spPr>
                     <a:xfrm>
                       <a:off x="0" y="0"/>
-                      <a:ext cx="5612130" cy="4820920"/>
+                      <a:ext cx="6020435" cy="5381625"/>
                     </a:xfrm>
                     <a:prstGeom prst="rect">
                       <a:avLst/>
@@ -5264,9 +5183,30 @@
                 </pic:pic>
               </a:graphicData>
             </a:graphic>
-          </wp:inline>
+            <wp14:sizeRelH relativeFrom="margin">
+              <wp14:pctWidth>0</wp14:pctWidth>
+            </wp14:sizeRelH>
+            <wp14:sizeRelV relativeFrom="margin">
+              <wp14:pctHeight>0</wp14:pctHeight>
+            </wp14:sizeRelV>
+          </wp:anchor>
         </w:drawing>
       </w:r>
+      <w:r>
+        <w:rPr>
+          <w:rFonts w:ascii="Times New Roman" w:hAnsi="Times New Roman" w:cs="Times New Roman"/>
+          <w:noProof/>
+        </w:rPr>
+        <w:t>La matriz de correlacion cruda está en el RMarkDown, pero también se hizo un mapa de calor de correlación para verlo de una manera más facil.</w:t>
+      </w:r>
+    </w:p>
+    <w:p>
+      <w:pPr>
+        <w:rPr>
+          <w:rFonts w:ascii="Times New Roman" w:hAnsi="Times New Roman" w:cs="Times New Roman"/>
+          <w:noProof/>
+        </w:rPr>
+      </w:pPr>
     </w:p>
     <w:p>
       <w:pPr>
@@ -5347,7 +5287,6 @@
           <w:bCs/>
           <w:u w:val="single"/>
         </w:rPr>
-        <w:lastRenderedPageBreak/>
         <w:t>5. Utilice las variables categóricas, haga tablas de frecuencia, proporción, gráficas de barras o cualquier otra técnica que le permita explorar los datos</w:t>
       </w:r>
     </w:p>
@@ -5666,14 +5605,266 @@
       <w:pPr>
         <w:rPr>
           <w:rFonts w:ascii="Times New Roman" w:hAnsi="Times New Roman" w:cs="Times New Roman"/>
-          <w:lang w:val="en-US"/>
-        </w:rPr>
-      </w:pPr>
-      <w:r>
-        <w:rPr>
-          <w:rFonts w:ascii="Times New Roman" w:hAnsi="Times New Roman" w:cs="Times New Roman"/>
-        </w:rPr>
-        <w:t>Para comenzar, nos podemos dar una idea de que si es conveniente ya que la determinante de la matriz de correlación era casi 0. Sin embargo se usó el índice de KMO.</w:t>
+        </w:rPr>
+      </w:pPr>
+      <w:r>
+        <w:rPr>
+          <w:rFonts w:ascii="Times New Roman" w:hAnsi="Times New Roman" w:cs="Times New Roman"/>
+        </w:rPr>
+        <w:t>Para comenzar, nos podemos dar una idea de que s</w:t>
+      </w:r>
+      <w:r>
+        <w:rPr>
+          <w:rFonts w:ascii="Times New Roman" w:hAnsi="Times New Roman" w:cs="Times New Roman"/>
+        </w:rPr>
+        <w:t>í</w:t>
+      </w:r>
+      <w:r>
+        <w:rPr>
+          <w:rFonts w:ascii="Times New Roman" w:hAnsi="Times New Roman" w:cs="Times New Roman"/>
+        </w:rPr>
+        <w:t xml:space="preserve"> es conveniente</w:t>
+      </w:r>
+      <w:r>
+        <w:rPr>
+          <w:rFonts w:ascii="Times New Roman" w:hAnsi="Times New Roman" w:cs="Times New Roman"/>
+        </w:rPr>
+        <w:t>,</w:t>
+      </w:r>
+      <w:r>
+        <w:rPr>
+          <w:rFonts w:ascii="Times New Roman" w:hAnsi="Times New Roman" w:cs="Times New Roman"/>
+        </w:rPr>
+        <w:t xml:space="preserve"> ya que la determinante de la matriz de correlación era casi 0. Sin </w:t>
+      </w:r>
+      <w:r>
+        <w:rPr>
+          <w:rFonts w:ascii="Times New Roman" w:hAnsi="Times New Roman" w:cs="Times New Roman"/>
+        </w:rPr>
+        <w:t>embargo,</w:t>
+      </w:r>
+      <w:r>
+        <w:rPr>
+          <w:rFonts w:ascii="Times New Roman" w:hAnsi="Times New Roman" w:cs="Times New Roman"/>
+        </w:rPr>
+        <w:t xml:space="preserve"> </w:t>
+      </w:r>
+      <w:r>
+        <w:rPr>
+          <w:rFonts w:ascii="Times New Roman" w:hAnsi="Times New Roman" w:cs="Times New Roman"/>
+        </w:rPr>
+        <w:t xml:space="preserve">también </w:t>
+      </w:r>
+      <w:r>
+        <w:rPr>
+          <w:rFonts w:ascii="Times New Roman" w:hAnsi="Times New Roman" w:cs="Times New Roman"/>
+        </w:rPr>
+        <w:t>se usó el índice de KMO</w:t>
+      </w:r>
+      <w:r>
+        <w:rPr>
+          <w:rFonts w:ascii="Times New Roman" w:hAnsi="Times New Roman" w:cs="Times New Roman"/>
+        </w:rPr>
+        <w:t xml:space="preserve"> y el test de esfericidad de Bartlett</w:t>
+      </w:r>
+      <w:r>
+        <w:rPr>
+          <w:rFonts w:ascii="Times New Roman" w:hAnsi="Times New Roman" w:cs="Times New Roman"/>
+        </w:rPr>
+        <w:t xml:space="preserve"> y el resultado fue </w:t>
+      </w:r>
+      <w:r>
+        <w:rPr>
+          <w:rFonts w:ascii="Times New Roman" w:hAnsi="Times New Roman" w:cs="Times New Roman"/>
+        </w:rPr>
+        <w:t xml:space="preserve">de </w:t>
+      </w:r>
+      <w:r>
+        <w:rPr>
+          <w:rFonts w:ascii="Times New Roman" w:hAnsi="Times New Roman" w:cs="Times New Roman"/>
+        </w:rPr>
+        <w:t>0.78349</w:t>
+      </w:r>
+      <w:r>
+        <w:rPr>
+          <w:rFonts w:ascii="Times New Roman" w:hAnsi="Times New Roman" w:cs="Times New Roman"/>
+        </w:rPr>
+        <w:t xml:space="preserve"> y </w:t>
+      </w:r>
+      <w:r>
+        <w:rPr>
+          <w:rFonts w:ascii="Times New Roman" w:hAnsi="Times New Roman" w:cs="Times New Roman"/>
+        </w:rPr>
+        <w:t>18919</w:t>
+      </w:r>
+      <w:r>
+        <w:rPr>
+          <w:rFonts w:ascii="Times New Roman" w:hAnsi="Times New Roman" w:cs="Times New Roman"/>
+        </w:rPr>
+        <w:t>, respectivamente</w:t>
+      </w:r>
+      <w:r>
+        <w:rPr>
+          <w:rFonts w:ascii="Times New Roman" w:hAnsi="Times New Roman" w:cs="Times New Roman"/>
+        </w:rPr>
+        <w:t>. Est</w:t>
+      </w:r>
+      <w:r>
+        <w:rPr>
+          <w:rFonts w:ascii="Times New Roman" w:hAnsi="Times New Roman" w:cs="Times New Roman"/>
+        </w:rPr>
+        <w:t>os</w:t>
+      </w:r>
+      <w:r>
+        <w:rPr>
+          <w:rFonts w:ascii="Times New Roman" w:hAnsi="Times New Roman" w:cs="Times New Roman"/>
+        </w:rPr>
+        <w:t xml:space="preserve"> valor</w:t>
+      </w:r>
+      <w:r>
+        <w:rPr>
+          <w:rFonts w:ascii="Times New Roman" w:hAnsi="Times New Roman" w:cs="Times New Roman"/>
+        </w:rPr>
+        <w:t>es</w:t>
+      </w:r>
+      <w:r>
+        <w:rPr>
+          <w:rFonts w:ascii="Times New Roman" w:hAnsi="Times New Roman" w:cs="Times New Roman"/>
+        </w:rPr>
+        <w:t xml:space="preserve"> nos dice</w:t>
+      </w:r>
+      <w:r>
+        <w:rPr>
+          <w:rFonts w:ascii="Times New Roman" w:hAnsi="Times New Roman" w:cs="Times New Roman"/>
+        </w:rPr>
+        <w:t>n</w:t>
+      </w:r>
+      <w:r>
+        <w:rPr>
+          <w:rFonts w:ascii="Times New Roman" w:hAnsi="Times New Roman" w:cs="Times New Roman"/>
+        </w:rPr>
+        <w:t xml:space="preserve"> que existe una aceptable adecuación muestral y es objetivamente útil hacer PCA.</w:t>
+      </w:r>
+    </w:p>
+    <w:p>
+      <w:pPr>
+        <w:rPr>
+          <w:rFonts w:ascii="Times New Roman" w:hAnsi="Times New Roman" w:cs="Times New Roman"/>
+        </w:rPr>
+      </w:pPr>
+      <w:r>
+        <w:rPr>
+          <w:noProof/>
+        </w:rPr>
+        <w:drawing>
+          <wp:inline distT="0" distB="0" distL="0" distR="0" wp14:anchorId="096D3AB4" wp14:editId="1FF2DC90">
+            <wp:extent cx="1333500" cy="600075"/>
+            <wp:effectExtent l="0" t="0" r="0" b="9525"/>
+            <wp:docPr id="32" name="Picture 32"/>
+            <wp:cNvGraphicFramePr>
+              <a:graphicFrameLocks xmlns:a="http://schemas.openxmlformats.org/drawingml/2006/main" noChangeAspect="1"/>
+            </wp:cNvGraphicFramePr>
+            <a:graphic xmlns:a="http://schemas.openxmlformats.org/drawingml/2006/main">
+              <a:graphicData uri="http://schemas.openxmlformats.org/drawingml/2006/picture">
+                <pic:pic xmlns:pic="http://schemas.openxmlformats.org/drawingml/2006/picture">
+                  <pic:nvPicPr>
+                    <pic:cNvPr id="1" name=""/>
+                    <pic:cNvPicPr/>
+                  </pic:nvPicPr>
+                  <pic:blipFill>
+                    <a:blip r:embed="rId54"/>
+                    <a:stretch>
+                      <a:fillRect/>
+                    </a:stretch>
+                  </pic:blipFill>
+                  <pic:spPr>
+                    <a:xfrm>
+                      <a:off x="0" y="0"/>
+                      <a:ext cx="1333500" cy="600075"/>
+                    </a:xfrm>
+                    <a:prstGeom prst="rect">
+                      <a:avLst/>
+                    </a:prstGeom>
+                  </pic:spPr>
+                </pic:pic>
+              </a:graphicData>
+            </a:graphic>
+          </wp:inline>
+        </w:drawing>
+      </w:r>
+    </w:p>
+    <w:p>
+      <w:pPr>
+        <w:rPr>
+          <w:rFonts w:ascii="Times New Roman" w:hAnsi="Times New Roman" w:cs="Times New Roman"/>
+        </w:rPr>
+      </w:pPr>
+    </w:p>
+    <w:p>
+      <w:pPr>
+        <w:rPr>
+          <w:rFonts w:ascii="Times New Roman" w:hAnsi="Times New Roman" w:cs="Times New Roman"/>
+        </w:rPr>
+      </w:pPr>
+      <w:r>
+        <w:rPr>
+          <w:noProof/>
+        </w:rPr>
+        <w:drawing>
+          <wp:anchor distT="0" distB="0" distL="114300" distR="114300" simplePos="0" relativeHeight="251660288" behindDoc="0" locked="0" layoutInCell="1" allowOverlap="1" wp14:anchorId="5F982F41" wp14:editId="38787723">
+            <wp:simplePos x="0" y="0"/>
+            <wp:positionH relativeFrom="margin">
+              <wp:align>right</wp:align>
+            </wp:positionH>
+            <wp:positionV relativeFrom="paragraph">
+              <wp:posOffset>262255</wp:posOffset>
+            </wp:positionV>
+            <wp:extent cx="5612130" cy="1658620"/>
+            <wp:effectExtent l="0" t="0" r="7620" b="0"/>
+            <wp:wrapTopAndBottom/>
+            <wp:docPr id="33" name="Picture 33"/>
+            <wp:cNvGraphicFramePr>
+              <a:graphicFrameLocks xmlns:a="http://schemas.openxmlformats.org/drawingml/2006/main" noChangeAspect="1"/>
+            </wp:cNvGraphicFramePr>
+            <a:graphic xmlns:a="http://schemas.openxmlformats.org/drawingml/2006/main">
+              <a:graphicData uri="http://schemas.openxmlformats.org/drawingml/2006/picture">
+                <pic:pic xmlns:pic="http://schemas.openxmlformats.org/drawingml/2006/picture">
+                  <pic:nvPicPr>
+                    <pic:cNvPr id="1" name=""/>
+                    <pic:cNvPicPr/>
+                  </pic:nvPicPr>
+                  <pic:blipFill>
+                    <a:blip r:embed="rId55">
+                      <a:extLst>
+                        <a:ext uri="{28A0092B-C50C-407E-A947-70E740481C1C}">
+                          <a14:useLocalDpi xmlns:a14="http://schemas.microsoft.com/office/drawing/2010/main" val="0"/>
+                        </a:ext>
+                      </a:extLst>
+                    </a:blip>
+                    <a:stretch>
+                      <a:fillRect/>
+                    </a:stretch>
+                  </pic:blipFill>
+                  <pic:spPr>
+                    <a:xfrm>
+                      <a:off x="0" y="0"/>
+                      <a:ext cx="5612130" cy="1658620"/>
+                    </a:xfrm>
+                    <a:prstGeom prst="rect">
+                      <a:avLst/>
+                    </a:prstGeom>
+                  </pic:spPr>
+                </pic:pic>
+              </a:graphicData>
+            </a:graphic>
+          </wp:anchor>
+        </w:drawing>
+      </w:r>
+      <w:r>
+        <w:rPr>
+          <w:rFonts w:ascii="Times New Roman" w:hAnsi="Times New Roman" w:cs="Times New Roman"/>
+        </w:rPr>
+        <w:t>Aquí esta el resumen de los componentes principales.</w:t>
       </w:r>
     </w:p>
     <w:sectPr>

</xml_diff>